<commit_message>
Final ETL project push
</commit_message>
<xml_diff>
--- a/FINAL ETL REPORT.docx
+++ b/FINAL ETL REPORT.docx
@@ -20,8 +20,6 @@
         </w:rPr>
         <w:t xml:space="preserve">: </w:t>
       </w:r>
-      <w:bookmarkStart w:id="0" w:name="_GoBack"/>
-      <w:bookmarkEnd w:id="0"/>
     </w:p>
     <w:p>
       <w:pPr>
@@ -136,33 +134,37 @@
         <w:t>CSV</w:t>
       </w:r>
       <w:r>
-        <w:t xml:space="preserve"> form originally and we used </w:t>
-      </w:r>
-      <w:proofErr w:type="gramStart"/>
-      <w:r>
-        <w:t xml:space="preserve">all </w:t>
-      </w:r>
-      <w:r>
-        <w:t>of</w:t>
-      </w:r>
-      <w:proofErr w:type="gramEnd"/>
+        <w:t xml:space="preserve"> f</w:t>
+      </w:r>
+      <w:r>
+        <w:t>ormat</w:t>
+      </w:r>
+      <w:r>
+        <w:t xml:space="preserve"> originally and we used all </w:t>
+      </w:r>
+      <w:r>
+        <w:t xml:space="preserve">of </w:t>
+      </w:r>
+      <w:r>
+        <w:t xml:space="preserve">the 2019 data that was available, which consisted of </w:t>
+      </w:r>
+      <w:r>
+        <w:t>9</w:t>
+      </w:r>
       <w:r>
         <w:t xml:space="preserve"> </w:t>
       </w:r>
       <w:r>
-        <w:t xml:space="preserve">the 2019 data that was available, which consisted of </w:t>
-      </w:r>
-      <w:r>
-        <w:t>9</w:t>
-      </w:r>
-      <w:r>
-        <w:t xml:space="preserve"> </w:t>
-      </w:r>
-      <w:r>
         <w:t>CSVs</w:t>
       </w:r>
       <w:r>
-        <w:t xml:space="preserve"> (January – August). The </w:t>
+        <w:t xml:space="preserve"> (January – </w:t>
+      </w:r>
+      <w:r>
+        <w:t>September</w:t>
+      </w:r>
+      <w:r>
+        <w:t xml:space="preserve">). The </w:t>
       </w:r>
       <w:r>
         <w:t>CSV</w:t>
@@ -344,13 +346,8 @@
           <w:numId w:val="1"/>
         </w:numPr>
       </w:pPr>
-      <w:proofErr w:type="gramStart"/>
-      <w:r>
-        <w:t>Next</w:t>
-      </w:r>
-      <w:proofErr w:type="gramEnd"/>
-      <w:r>
-        <w:t xml:space="preserve"> we renamed the columns to make the join of the </w:t>
+      <w:r>
+        <w:t xml:space="preserve">Next we renamed the columns to make the join of the </w:t>
       </w:r>
       <w:proofErr w:type="spellStart"/>
       <w:r>
@@ -398,15 +395,7 @@
       </w:r>
       <w:proofErr w:type="spellEnd"/>
       <w:r>
-        <w:t xml:space="preserve"> that contained </w:t>
-      </w:r>
-      <w:proofErr w:type="gramStart"/>
-      <w:r>
-        <w:t>all of</w:t>
-      </w:r>
-      <w:proofErr w:type="gramEnd"/>
-      <w:r>
-        <w:t xml:space="preserve"> the data for the </w:t>
+        <w:t xml:space="preserve"> that contained all of the data for the </w:t>
       </w:r>
       <w:r>
         <w:t>9</w:t>
@@ -664,47 +653,73 @@
     </w:p>
     <w:p>
       <w:r>
-        <w:t xml:space="preserve">We wanted to investigate effects of reviews-count on price of locations. We realized that reviews per month in each </w:t>
-      </w:r>
-      <w:proofErr w:type="spellStart"/>
-      <w:r>
-        <w:t>dataframe</w:t>
-      </w:r>
-      <w:proofErr w:type="spellEnd"/>
-      <w:r>
-        <w:t xml:space="preserve"> contained updated data of the </w:t>
-      </w:r>
-      <w:proofErr w:type="gramStart"/>
-      <w:r>
-        <w:t>year</w:t>
-      </w:r>
-      <w:proofErr w:type="gramEnd"/>
-      <w:r>
-        <w:t xml:space="preserve"> so we used the last months reviews data for the analysis. Mean price of the year was </w:t>
-      </w:r>
-      <w:proofErr w:type="gramStart"/>
-      <w:r>
-        <w:t>determine</w:t>
-      </w:r>
-      <w:proofErr w:type="gramEnd"/>
-      <w:r>
-        <w:t xml:space="preserve"> for each Airbnb id and saved in a separate column (mean price). We used </w:t>
-      </w:r>
-      <w:proofErr w:type="gramStart"/>
-      <w:r>
-        <w:t>scatter-plot</w:t>
-      </w:r>
-      <w:proofErr w:type="gramEnd"/>
-      <w:r>
-        <w:t xml:space="preserve"> to display relationship between reviews-per-month and Airbnb price. The plot revealed that </w:t>
-      </w:r>
-      <w:proofErr w:type="spellStart"/>
-      <w:r>
-        <w:t>airbnb</w:t>
-      </w:r>
-      <w:proofErr w:type="spellEnd"/>
-      <w:r>
-        <w:t xml:space="preserve"> price decreases as reviews increases which seem unusual. One possible reason for the inverse relationship could be properties receiving high number of negative reviews. High number of negative reviews may lower the price. However, it is unclear at the point because we do not know the kind of reviews (-</w:t>
+        <w:t xml:space="preserve">We wanted to investigate effects of reviews-count on price of locations. We realized that reviews per month </w:t>
+      </w:r>
+      <w:r>
+        <w:t xml:space="preserve">were </w:t>
+      </w:r>
+      <w:r>
+        <w:t xml:space="preserve">updated </w:t>
+      </w:r>
+      <w:r>
+        <w:t>each month if there were any new reviews</w:t>
+      </w:r>
+      <w:r>
+        <w:t xml:space="preserve"> so </w:t>
+      </w:r>
+      <w:r>
+        <w:t>we only used</w:t>
+      </w:r>
+      <w:r>
+        <w:t xml:space="preserve"> reviews data</w:t>
+      </w:r>
+      <w:r>
+        <w:t xml:space="preserve"> of September</w:t>
+      </w:r>
+      <w:r>
+        <w:t xml:space="preserve"> for the analysis. Mean price </w:t>
+      </w:r>
+      <w:r>
+        <w:t>per</w:t>
+      </w:r>
+      <w:r>
+        <w:t xml:space="preserve"> year was determine</w:t>
+      </w:r>
+      <w:r>
+        <w:t>d</w:t>
+      </w:r>
+      <w:r>
+        <w:t xml:space="preserve"> for each Airbnb id and saved in a separate column (mean price). We used scatter-plot to display relationship between reviews-per-month and Airbnb price. The plot revealed that </w:t>
+      </w:r>
+      <w:r>
+        <w:t>A</w:t>
+      </w:r>
+      <w:r>
+        <w:t>irbnb price decreases as reviews increases which seem unusual. One possible reason for the inverse relationship could be properties receiving high number of negative reviews</w:t>
+      </w:r>
+      <w:r>
+        <w:t xml:space="preserve"> so</w:t>
+      </w:r>
+      <w:r>
+        <w:t xml:space="preserve"> </w:t>
+      </w:r>
+      <w:r>
+        <w:t>h</w:t>
+      </w:r>
+      <w:r>
+        <w:t xml:space="preserve">igh number of negative reviews may lower the price. However, it is unclear at the </w:t>
+      </w:r>
+      <w:r>
+        <w:t>moment</w:t>
+      </w:r>
+      <w:r>
+        <w:t xml:space="preserve"> because </w:t>
+      </w:r>
+      <w:r>
+        <w:t>we do not have data on type</w:t>
+      </w:r>
+      <w:r>
+        <w:t xml:space="preserve"> of reviews (-</w:t>
       </w:r>
       <w:proofErr w:type="spellStart"/>
       <w:r>
@@ -741,14 +756,15 @@
     </w:p>
     <w:p>
       <w:r>
-        <w:t xml:space="preserve">We also wanted to figure out the most expensive locations in Seattle. Therefore, we grouped the data by </w:t>
-      </w:r>
-      <w:proofErr w:type="gramStart"/>
-      <w:r>
-        <w:t>location(</w:t>
+        <w:t>We also wanted to figure out the most expensive locations in Seattle. Therefore, we grouped the data by location</w:t>
+      </w:r>
+      <w:r>
+        <w:t xml:space="preserve"> </w:t>
+      </w:r>
+      <w:r>
+        <w:t>(</w:t>
       </w:r>
       <w:proofErr w:type="spellStart"/>
-      <w:proofErr w:type="gramEnd"/>
       <w:r>
         <w:t>neighbourhood</w:t>
       </w:r>
@@ -775,15 +791,7 @@
     </w:p>
     <w:p>
       <w:r>
-        <w:t xml:space="preserve">We wanted to examine how price changes with room-type. We grouped the data by room-type and used bar-graph to show the price by room-type. As expected, </w:t>
-      </w:r>
-      <w:proofErr w:type="gramStart"/>
-      <w:r>
-        <w:t>entire-home</w:t>
-      </w:r>
-      <w:proofErr w:type="gramEnd"/>
-      <w:r>
-        <w:t xml:space="preserve">/apt are expensive than the other room types. Entire-home costs about 2 times as much as private-room and 3 times as much as shared-room. </w:t>
+        <w:t xml:space="preserve">We wanted to examine how price changes with room-type. We grouped the data by room-type and used bar-graph to show the price by room-type. As expected, entire-home/apt are expensive than the other room types. Entire-home costs about 2 times as much as private-room and 3 times as much as shared-room. </w:t>
       </w:r>
     </w:p>
     <w:p/>
@@ -810,23 +818,30 @@
         </w:rPr>
       </w:pPr>
       <w:r>
-        <w:t xml:space="preserve">We wanted to determine if the prices of the top ten expensive locations were statistically different. </w:t>
-      </w:r>
-      <w:proofErr w:type="gramStart"/>
-      <w:r>
-        <w:t>So</w:t>
-      </w:r>
-      <w:proofErr w:type="gramEnd"/>
-      <w:r>
-        <w:t xml:space="preserve"> we used one-way </w:t>
+        <w:t xml:space="preserve">We wanted to determine if the prices of the top ten expensive locations were statistically different. So we used one-way </w:t>
       </w:r>
       <w:proofErr w:type="spellStart"/>
       <w:r>
-        <w:t>anova</w:t>
+        <w:t>A</w:t>
+      </w:r>
+      <w:r>
+        <w:t>nova</w:t>
       </w:r>
       <w:proofErr w:type="spellEnd"/>
       <w:r>
-        <w:t xml:space="preserve"> on the prices of the locations which showed that there was a significant difference in prices between expensive locations with p-value 4.36-39.</w:t>
+        <w:t xml:space="preserve"> on the prices of the locations which showed that there was a significant difference in prices between expensive locations with p-value </w:t>
+      </w:r>
+      <w:r>
+        <w:t>0.</w:t>
+      </w:r>
+      <w:r>
+        <w:t>436-3</w:t>
+      </w:r>
+      <w:r>
+        <w:t>8</w:t>
+      </w:r>
+      <w:r>
+        <w:t>.</w:t>
       </w:r>
     </w:p>
     <w:p/>
@@ -1717,7 +1732,6 @@
               <w:t>count(</w:t>
             </w:r>
             <w:proofErr w:type="spellStart"/>
-            <w:proofErr w:type="gramStart"/>
             <w:r>
               <w:rPr>
                 <w:rFonts w:ascii="Consolas" w:eastAsia="Times New Roman" w:hAnsi="Consolas" w:cs="Segoe UI"/>
@@ -1728,7 +1742,6 @@
               <w:t>c.available</w:t>
             </w:r>
             <w:proofErr w:type="spellEnd"/>
-            <w:proofErr w:type="gramEnd"/>
             <w:r>
               <w:rPr>
                 <w:rFonts w:ascii="Consolas" w:eastAsia="Times New Roman" w:hAnsi="Consolas" w:cs="Segoe UI"/>
@@ -1769,7 +1782,6 @@
               </w:rPr>
             </w:pPr>
             <w:proofErr w:type="spellStart"/>
-            <w:proofErr w:type="gramStart"/>
             <w:r>
               <w:rPr>
                 <w:rFonts w:ascii="Consolas" w:eastAsia="Times New Roman" w:hAnsi="Consolas" w:cs="Segoe UI"/>
@@ -1780,7 +1792,6 @@
               <w:t>s.neighbourhood</w:t>
             </w:r>
             <w:proofErr w:type="spellEnd"/>
-            <w:proofErr w:type="gramEnd"/>
           </w:p>
         </w:tc>
       </w:tr>
@@ -1958,25 +1969,14 @@
               <w:t xml:space="preserve">ON </w:t>
             </w:r>
             <w:proofErr w:type="spellStart"/>
-            <w:proofErr w:type="gramStart"/>
-            <w:r>
-              <w:rPr>
-                <w:rFonts w:ascii="Consolas" w:eastAsia="Times New Roman" w:hAnsi="Consolas" w:cs="Segoe UI"/>
-                <w:color w:val="24292E"/>
-                <w:sz w:val="18"/>
-                <w:szCs w:val="18"/>
-              </w:rPr>
-              <w:t>c.listing</w:t>
-            </w:r>
-            <w:proofErr w:type="gramEnd"/>
-            <w:r>
-              <w:rPr>
-                <w:rFonts w:ascii="Consolas" w:eastAsia="Times New Roman" w:hAnsi="Consolas" w:cs="Segoe UI"/>
-                <w:color w:val="24292E"/>
-                <w:sz w:val="18"/>
-                <w:szCs w:val="18"/>
-              </w:rPr>
-              <w:t>_id</w:t>
+            <w:r>
+              <w:rPr>
+                <w:rFonts w:ascii="Consolas" w:eastAsia="Times New Roman" w:hAnsi="Consolas" w:cs="Segoe UI"/>
+                <w:color w:val="24292E"/>
+                <w:sz w:val="18"/>
+                <w:szCs w:val="18"/>
+              </w:rPr>
+              <w:t>c.listing_id</w:t>
             </w:r>
             <w:proofErr w:type="spellEnd"/>
             <w:r>
@@ -2067,7 +2067,6 @@
               <w:t xml:space="preserve">GROUP BY </w:t>
             </w:r>
             <w:proofErr w:type="spellStart"/>
-            <w:proofErr w:type="gramStart"/>
             <w:r>
               <w:rPr>
                 <w:rFonts w:ascii="Consolas" w:eastAsia="Times New Roman" w:hAnsi="Consolas" w:cs="Segoe UI"/>
@@ -2078,7 +2077,6 @@
               <w:t>s.neighbourhood</w:t>
             </w:r>
             <w:proofErr w:type="spellEnd"/>
-            <w:proofErr w:type="gramEnd"/>
             <w:r>
               <w:rPr>
                 <w:rFonts w:ascii="Consolas" w:eastAsia="Times New Roman" w:hAnsi="Consolas" w:cs="Segoe UI"/>
@@ -2139,7 +2137,6 @@
               <w:t>ORDER BY count(</w:t>
             </w:r>
             <w:proofErr w:type="spellStart"/>
-            <w:proofErr w:type="gramStart"/>
             <w:r>
               <w:rPr>
                 <w:rFonts w:ascii="Consolas" w:eastAsia="Times New Roman" w:hAnsi="Consolas" w:cs="Segoe UI"/>
@@ -2150,7 +2147,6 @@
               <w:t>c.available</w:t>
             </w:r>
             <w:proofErr w:type="spellEnd"/>
-            <w:proofErr w:type="gramEnd"/>
             <w:r>
               <w:rPr>
                 <w:rFonts w:ascii="Consolas" w:eastAsia="Times New Roman" w:hAnsi="Consolas" w:cs="Segoe UI"/>
@@ -2299,27 +2295,7 @@
                 <w:sz w:val="18"/>
                 <w:szCs w:val="18"/>
               </w:rPr>
-              <w:t xml:space="preserve">, </w:t>
-            </w:r>
-            <w:proofErr w:type="gramStart"/>
-            <w:r>
-              <w:rPr>
-                <w:rFonts w:ascii="Consolas" w:eastAsia="Times New Roman" w:hAnsi="Consolas" w:cs="Segoe UI"/>
-                <w:color w:val="24292E"/>
-                <w:sz w:val="18"/>
-                <w:szCs w:val="18"/>
-              </w:rPr>
-              <w:t>AVG(</w:t>
-            </w:r>
-            <w:proofErr w:type="gramEnd"/>
-            <w:r>
-              <w:rPr>
-                <w:rFonts w:ascii="Consolas" w:eastAsia="Times New Roman" w:hAnsi="Consolas" w:cs="Segoe UI"/>
-                <w:color w:val="24292E"/>
-                <w:sz w:val="18"/>
-                <w:szCs w:val="18"/>
-              </w:rPr>
-              <w:t>price)</w:t>
+              <w:t>, AVG(price)</w:t>
             </w:r>
           </w:p>
         </w:tc>
@@ -2439,25 +2415,14 @@
               <w:t xml:space="preserve">ON </w:t>
             </w:r>
             <w:proofErr w:type="spellStart"/>
-            <w:proofErr w:type="gramStart"/>
-            <w:r>
-              <w:rPr>
-                <w:rFonts w:ascii="Consolas" w:eastAsia="Times New Roman" w:hAnsi="Consolas" w:cs="Segoe UI"/>
-                <w:color w:val="24292E"/>
-                <w:sz w:val="18"/>
-                <w:szCs w:val="18"/>
-              </w:rPr>
-              <w:t>c.listing</w:t>
-            </w:r>
-            <w:proofErr w:type="gramEnd"/>
-            <w:r>
-              <w:rPr>
-                <w:rFonts w:ascii="Consolas" w:eastAsia="Times New Roman" w:hAnsi="Consolas" w:cs="Segoe UI"/>
-                <w:color w:val="24292E"/>
-                <w:sz w:val="18"/>
-                <w:szCs w:val="18"/>
-              </w:rPr>
-              <w:t>_id</w:t>
+            <w:r>
+              <w:rPr>
+                <w:rFonts w:ascii="Consolas" w:eastAsia="Times New Roman" w:hAnsi="Consolas" w:cs="Segoe UI"/>
+                <w:color w:val="24292E"/>
+                <w:sz w:val="18"/>
+                <w:szCs w:val="18"/>
+              </w:rPr>
+              <w:t>c.listing_id</w:t>
             </w:r>
             <w:proofErr w:type="spellEnd"/>
             <w:r>
@@ -2556,6 +2521,56 @@
               <w:spacing w:after="0" w:line="300" w:lineRule="atLeast"/>
               <w:rPr>
                 <w:rFonts w:ascii="Consolas" w:eastAsia="Times New Roman" w:hAnsi="Consolas" w:cs="Segoe UI"/>
+                <w:color w:val="24292E"/>
+                <w:sz w:val="18"/>
+                <w:szCs w:val="18"/>
+              </w:rPr>
+            </w:pPr>
+            <w:bookmarkStart w:id="0" w:name="_GoBack"/>
+            <w:bookmarkEnd w:id="0"/>
+          </w:p>
+          <w:p>
+            <w:pPr>
+              <w:spacing w:after="0" w:line="300" w:lineRule="atLeast"/>
+              <w:rPr>
+                <w:rFonts w:ascii="Consolas" w:eastAsia="Times New Roman" w:hAnsi="Consolas" w:cs="Segoe UI"/>
+                <w:color w:val="24292E"/>
+                <w:sz w:val="18"/>
+                <w:szCs w:val="18"/>
+              </w:rPr>
+            </w:pPr>
+            <w:r>
+              <w:rPr>
+                <w:rFonts w:ascii="Consolas" w:eastAsia="Times New Roman" w:hAnsi="Consolas" w:cs="Segoe UI"/>
+                <w:color w:val="24292E"/>
+                <w:sz w:val="18"/>
+                <w:szCs w:val="18"/>
+              </w:rPr>
+              <w:t>CREATE TABLE airbnb_seattle1 (</w:t>
+            </w:r>
+          </w:p>
+        </w:tc>
+      </w:tr>
+      <w:tr>
+        <w:trPr>
+          <w:tblCellSpacing w:w="15" w:type="dxa"/>
+        </w:trPr>
+        <w:tc>
+          <w:tcPr>
+            <w:tcW w:w="9300" w:type="dxa"/>
+            <w:shd w:val="clear" w:color="auto" w:fill="auto"/>
+            <w:tcMar>
+              <w:top w:w="0" w:type="dxa"/>
+              <w:left w:w="270" w:type="dxa"/>
+              <w:bottom w:w="0" w:type="dxa"/>
+              <w:right w:w="150" w:type="dxa"/>
+            </w:tcMar>
+          </w:tcPr>
+          <w:p>
+            <w:pPr>
+              <w:spacing w:after="0" w:line="300" w:lineRule="atLeast"/>
+              <w:rPr>
+                <w:rFonts w:ascii="Consolas" w:eastAsia="Times New Roman" w:hAnsi="Consolas" w:cs="Segoe UI"/>
                 <w:b/>
                 <w:bCs/>
                 <w:color w:val="24292E"/>
@@ -2563,84 +2578,288 @@
                 <w:szCs w:val="18"/>
               </w:rPr>
             </w:pPr>
-          </w:p>
-          <w:p>
-            <w:pPr>
-              <w:spacing w:after="0" w:line="300" w:lineRule="atLeast"/>
-              <w:rPr>
-                <w:rFonts w:ascii="Consolas" w:eastAsia="Times New Roman" w:hAnsi="Consolas" w:cs="Segoe UI"/>
-                <w:color w:val="24292E"/>
-                <w:sz w:val="18"/>
-                <w:szCs w:val="18"/>
-              </w:rPr>
-            </w:pPr>
-          </w:p>
-          <w:p>
-            <w:pPr>
-              <w:spacing w:after="0" w:line="300" w:lineRule="atLeast"/>
-              <w:rPr>
-                <w:rFonts w:ascii="Consolas" w:eastAsia="Times New Roman" w:hAnsi="Consolas" w:cs="Segoe UI"/>
-                <w:color w:val="24292E"/>
-                <w:sz w:val="18"/>
-                <w:szCs w:val="18"/>
-              </w:rPr>
-            </w:pPr>
-          </w:p>
-          <w:p>
-            <w:pPr>
-              <w:spacing w:after="0" w:line="300" w:lineRule="atLeast"/>
-              <w:rPr>
-                <w:rFonts w:ascii="Consolas" w:eastAsia="Times New Roman" w:hAnsi="Consolas" w:cs="Segoe UI"/>
-                <w:color w:val="24292E"/>
-                <w:sz w:val="18"/>
-                <w:szCs w:val="18"/>
-              </w:rPr>
-            </w:pPr>
-          </w:p>
-          <w:p>
-            <w:pPr>
-              <w:spacing w:after="0" w:line="300" w:lineRule="atLeast"/>
-              <w:rPr>
-                <w:rFonts w:ascii="Consolas" w:eastAsia="Times New Roman" w:hAnsi="Consolas" w:cs="Segoe UI"/>
-                <w:color w:val="24292E"/>
-                <w:sz w:val="18"/>
-                <w:szCs w:val="18"/>
-              </w:rPr>
-            </w:pPr>
-          </w:p>
-          <w:p>
-            <w:pPr>
-              <w:spacing w:after="0" w:line="300" w:lineRule="atLeast"/>
-              <w:rPr>
-                <w:rFonts w:ascii="Consolas" w:eastAsia="Times New Roman" w:hAnsi="Consolas" w:cs="Segoe UI"/>
-                <w:color w:val="24292E"/>
-                <w:sz w:val="18"/>
-                <w:szCs w:val="18"/>
-              </w:rPr>
-            </w:pPr>
-          </w:p>
-          <w:p>
-            <w:pPr>
-              <w:spacing w:after="0" w:line="300" w:lineRule="atLeast"/>
-              <w:rPr>
-                <w:rFonts w:ascii="Consolas" w:eastAsia="Times New Roman" w:hAnsi="Consolas" w:cs="Segoe UI"/>
-                <w:color w:val="24292E"/>
-                <w:sz w:val="18"/>
-                <w:szCs w:val="18"/>
-              </w:rPr>
-            </w:pPr>
-          </w:p>
-          <w:p>
-            <w:pPr>
-              <w:spacing w:after="0" w:line="300" w:lineRule="atLeast"/>
-              <w:rPr>
-                <w:rFonts w:ascii="Consolas" w:eastAsia="Times New Roman" w:hAnsi="Consolas" w:cs="Segoe UI"/>
-                <w:color w:val="24292E"/>
-                <w:sz w:val="18"/>
-                <w:szCs w:val="18"/>
-              </w:rPr>
-            </w:pPr>
-          </w:p>
+            <w:r>
+              <w:rPr>
+                <w:rFonts w:ascii="Consolas" w:eastAsia="Times New Roman" w:hAnsi="Consolas" w:cs="Segoe UI"/>
+                <w:color w:val="24292E"/>
+                <w:sz w:val="18"/>
+                <w:szCs w:val="18"/>
+              </w:rPr>
+              <w:t>id INT PRIMARY KEY,</w:t>
+            </w:r>
+          </w:p>
+        </w:tc>
+      </w:tr>
+      <w:tr>
+        <w:trPr>
+          <w:tblCellSpacing w:w="15" w:type="dxa"/>
+        </w:trPr>
+        <w:tc>
+          <w:tcPr>
+            <w:tcW w:w="9300" w:type="dxa"/>
+            <w:shd w:val="clear" w:color="auto" w:fill="auto"/>
+            <w:tcMar>
+              <w:top w:w="0" w:type="dxa"/>
+              <w:left w:w="270" w:type="dxa"/>
+              <w:bottom w:w="0" w:type="dxa"/>
+              <w:right w:w="150" w:type="dxa"/>
+            </w:tcMar>
+          </w:tcPr>
+          <w:p>
+            <w:pPr>
+              <w:spacing w:after="0" w:line="300" w:lineRule="atLeast"/>
+              <w:rPr>
+                <w:rFonts w:ascii="Consolas" w:eastAsia="Times New Roman" w:hAnsi="Consolas" w:cs="Segoe UI"/>
+                <w:color w:val="24292E"/>
+                <w:sz w:val="18"/>
+                <w:szCs w:val="18"/>
+              </w:rPr>
+            </w:pPr>
+            <w:r>
+              <w:rPr>
+                <w:rFonts w:ascii="Consolas" w:eastAsia="Times New Roman" w:hAnsi="Consolas" w:cs="Segoe UI"/>
+                <w:color w:val="24292E"/>
+                <w:sz w:val="18"/>
+                <w:szCs w:val="18"/>
+              </w:rPr>
+              <w:t>name VARCHAR,</w:t>
+            </w:r>
+          </w:p>
+        </w:tc>
+      </w:tr>
+      <w:tr>
+        <w:trPr>
+          <w:tblCellSpacing w:w="15" w:type="dxa"/>
+        </w:trPr>
+        <w:tc>
+          <w:tcPr>
+            <w:tcW w:w="9300" w:type="dxa"/>
+            <w:shd w:val="clear" w:color="auto" w:fill="auto"/>
+            <w:tcMar>
+              <w:top w:w="0" w:type="dxa"/>
+              <w:left w:w="270" w:type="dxa"/>
+              <w:bottom w:w="0" w:type="dxa"/>
+              <w:right w:w="150" w:type="dxa"/>
+            </w:tcMar>
+          </w:tcPr>
+          <w:p>
+            <w:pPr>
+              <w:spacing w:after="0" w:line="300" w:lineRule="atLeast"/>
+              <w:rPr>
+                <w:rFonts w:ascii="Consolas" w:eastAsia="Times New Roman" w:hAnsi="Consolas" w:cs="Segoe UI"/>
+                <w:color w:val="24292E"/>
+                <w:sz w:val="18"/>
+                <w:szCs w:val="18"/>
+              </w:rPr>
+            </w:pPr>
+            <w:proofErr w:type="spellStart"/>
+            <w:r>
+              <w:rPr>
+                <w:rFonts w:ascii="Consolas" w:eastAsia="Times New Roman" w:hAnsi="Consolas" w:cs="Segoe UI"/>
+                <w:color w:val="24292E"/>
+                <w:sz w:val="18"/>
+                <w:szCs w:val="18"/>
+              </w:rPr>
+              <w:t>neighbourhood_group</w:t>
+            </w:r>
+            <w:proofErr w:type="spellEnd"/>
+            <w:r>
+              <w:rPr>
+                <w:rFonts w:ascii="Consolas" w:eastAsia="Times New Roman" w:hAnsi="Consolas" w:cs="Segoe UI"/>
+                <w:color w:val="24292E"/>
+                <w:sz w:val="18"/>
+                <w:szCs w:val="18"/>
+              </w:rPr>
+              <w:t xml:space="preserve"> VARCHAR,</w:t>
+            </w:r>
+          </w:p>
+        </w:tc>
+      </w:tr>
+      <w:tr>
+        <w:trPr>
+          <w:tblCellSpacing w:w="15" w:type="dxa"/>
+        </w:trPr>
+        <w:tc>
+          <w:tcPr>
+            <w:tcW w:w="9300" w:type="dxa"/>
+            <w:shd w:val="clear" w:color="auto" w:fill="auto"/>
+            <w:tcMar>
+              <w:top w:w="0" w:type="dxa"/>
+              <w:left w:w="270" w:type="dxa"/>
+              <w:bottom w:w="0" w:type="dxa"/>
+              <w:right w:w="150" w:type="dxa"/>
+            </w:tcMar>
+          </w:tcPr>
+          <w:p>
+            <w:pPr>
+              <w:spacing w:after="0" w:line="300" w:lineRule="atLeast"/>
+              <w:rPr>
+                <w:rFonts w:ascii="Consolas" w:eastAsia="Times New Roman" w:hAnsi="Consolas" w:cs="Segoe UI"/>
+                <w:color w:val="24292E"/>
+                <w:sz w:val="18"/>
+                <w:szCs w:val="18"/>
+              </w:rPr>
+            </w:pPr>
+            <w:proofErr w:type="spellStart"/>
+            <w:r>
+              <w:rPr>
+                <w:rFonts w:ascii="Consolas" w:eastAsia="Times New Roman" w:hAnsi="Consolas" w:cs="Segoe UI"/>
+                <w:color w:val="24292E"/>
+                <w:sz w:val="18"/>
+                <w:szCs w:val="18"/>
+              </w:rPr>
+              <w:t>neighbourhood</w:t>
+            </w:r>
+            <w:proofErr w:type="spellEnd"/>
+            <w:r>
+              <w:rPr>
+                <w:rFonts w:ascii="Consolas" w:eastAsia="Times New Roman" w:hAnsi="Consolas" w:cs="Segoe UI"/>
+                <w:color w:val="24292E"/>
+                <w:sz w:val="18"/>
+                <w:szCs w:val="18"/>
+              </w:rPr>
+              <w:t xml:space="preserve"> VARCHAR,</w:t>
+            </w:r>
+          </w:p>
+        </w:tc>
+      </w:tr>
+      <w:tr>
+        <w:trPr>
+          <w:tblCellSpacing w:w="15" w:type="dxa"/>
+        </w:trPr>
+        <w:tc>
+          <w:tcPr>
+            <w:tcW w:w="9300" w:type="dxa"/>
+            <w:shd w:val="clear" w:color="auto" w:fill="auto"/>
+            <w:tcMar>
+              <w:top w:w="0" w:type="dxa"/>
+              <w:left w:w="270" w:type="dxa"/>
+              <w:bottom w:w="0" w:type="dxa"/>
+              <w:right w:w="150" w:type="dxa"/>
+            </w:tcMar>
+          </w:tcPr>
+          <w:p>
+            <w:pPr>
+              <w:spacing w:after="0" w:line="300" w:lineRule="atLeast"/>
+              <w:rPr>
+                <w:rFonts w:ascii="Consolas" w:eastAsia="Times New Roman" w:hAnsi="Consolas" w:cs="Segoe UI"/>
+                <w:color w:val="24292E"/>
+                <w:sz w:val="18"/>
+                <w:szCs w:val="18"/>
+              </w:rPr>
+            </w:pPr>
+            <w:proofErr w:type="spellStart"/>
+            <w:r>
+              <w:rPr>
+                <w:rFonts w:ascii="Consolas" w:eastAsia="Times New Roman" w:hAnsi="Consolas" w:cs="Segoe UI"/>
+                <w:color w:val="24292E"/>
+                <w:sz w:val="18"/>
+                <w:szCs w:val="18"/>
+              </w:rPr>
+              <w:t>room_type</w:t>
+            </w:r>
+            <w:proofErr w:type="spellEnd"/>
+            <w:r>
+              <w:rPr>
+                <w:rFonts w:ascii="Consolas" w:eastAsia="Times New Roman" w:hAnsi="Consolas" w:cs="Segoe UI"/>
+                <w:color w:val="24292E"/>
+                <w:sz w:val="18"/>
+                <w:szCs w:val="18"/>
+              </w:rPr>
+              <w:t xml:space="preserve"> VARCHAR,</w:t>
+            </w:r>
+          </w:p>
+        </w:tc>
+      </w:tr>
+      <w:tr>
+        <w:trPr>
+          <w:tblCellSpacing w:w="15" w:type="dxa"/>
+        </w:trPr>
+        <w:tc>
+          <w:tcPr>
+            <w:tcW w:w="9300" w:type="dxa"/>
+            <w:shd w:val="clear" w:color="auto" w:fill="auto"/>
+            <w:tcMar>
+              <w:top w:w="0" w:type="dxa"/>
+              <w:left w:w="270" w:type="dxa"/>
+              <w:bottom w:w="0" w:type="dxa"/>
+              <w:right w:w="150" w:type="dxa"/>
+            </w:tcMar>
+          </w:tcPr>
+          <w:p>
+            <w:pPr>
+              <w:spacing w:after="0" w:line="300" w:lineRule="atLeast"/>
+              <w:rPr>
+                <w:rFonts w:ascii="Consolas" w:eastAsia="Times New Roman" w:hAnsi="Consolas" w:cs="Segoe UI"/>
+                <w:color w:val="24292E"/>
+                <w:sz w:val="18"/>
+                <w:szCs w:val="18"/>
+              </w:rPr>
+            </w:pPr>
+            <w:r>
+              <w:rPr>
+                <w:rFonts w:ascii="Consolas" w:eastAsia="Times New Roman" w:hAnsi="Consolas" w:cs="Segoe UI"/>
+                <w:color w:val="24292E"/>
+                <w:sz w:val="18"/>
+                <w:szCs w:val="18"/>
+              </w:rPr>
+              <w:t>p1 NUMERIC,</w:t>
+            </w:r>
+          </w:p>
+        </w:tc>
+      </w:tr>
+      <w:tr>
+        <w:trPr>
+          <w:tblCellSpacing w:w="15" w:type="dxa"/>
+        </w:trPr>
+        <w:tc>
+          <w:tcPr>
+            <w:tcW w:w="9300" w:type="dxa"/>
+            <w:shd w:val="clear" w:color="auto" w:fill="auto"/>
+            <w:tcMar>
+              <w:top w:w="0" w:type="dxa"/>
+              <w:left w:w="270" w:type="dxa"/>
+              <w:bottom w:w="0" w:type="dxa"/>
+              <w:right w:w="150" w:type="dxa"/>
+            </w:tcMar>
+          </w:tcPr>
+          <w:p>
+            <w:pPr>
+              <w:spacing w:after="0" w:line="300" w:lineRule="atLeast"/>
+              <w:rPr>
+                <w:rFonts w:ascii="Consolas" w:eastAsia="Times New Roman" w:hAnsi="Consolas" w:cs="Segoe UI"/>
+                <w:color w:val="24292E"/>
+                <w:sz w:val="18"/>
+                <w:szCs w:val="18"/>
+              </w:rPr>
+            </w:pPr>
+            <w:r>
+              <w:rPr>
+                <w:rFonts w:ascii="Consolas" w:eastAsia="Times New Roman" w:hAnsi="Consolas" w:cs="Segoe UI"/>
+                <w:color w:val="24292E"/>
+                <w:sz w:val="18"/>
+                <w:szCs w:val="18"/>
+              </w:rPr>
+              <w:t>p2 NUMERIC,</w:t>
+            </w:r>
+          </w:p>
+        </w:tc>
+      </w:tr>
+      <w:tr>
+        <w:trPr>
+          <w:tblCellSpacing w:w="15" w:type="dxa"/>
+        </w:trPr>
+        <w:tc>
+          <w:tcPr>
+            <w:tcW w:w="9300" w:type="dxa"/>
+            <w:shd w:val="clear" w:color="auto" w:fill="auto"/>
+            <w:tcMar>
+              <w:top w:w="0" w:type="dxa"/>
+              <w:left w:w="270" w:type="dxa"/>
+              <w:bottom w:w="0" w:type="dxa"/>
+              <w:right w:w="150" w:type="dxa"/>
+            </w:tcMar>
+          </w:tcPr>
           <w:p>
             <w:pPr>
               <w:spacing w:after="0" w:line="300" w:lineRule="atLeast"/>
@@ -2659,337 +2878,6 @@
                 <w:szCs w:val="18"/>
               </w:rPr>
               <w:lastRenderedPageBreak/>
-              <w:t>CREATE TABLE airbnb_seattle1 (</w:t>
-            </w:r>
-          </w:p>
-        </w:tc>
-      </w:tr>
-      <w:tr>
-        <w:trPr>
-          <w:tblCellSpacing w:w="15" w:type="dxa"/>
-        </w:trPr>
-        <w:tc>
-          <w:tcPr>
-            <w:tcW w:w="9300" w:type="dxa"/>
-            <w:shd w:val="clear" w:color="auto" w:fill="auto"/>
-            <w:tcMar>
-              <w:top w:w="0" w:type="dxa"/>
-              <w:left w:w="270" w:type="dxa"/>
-              <w:bottom w:w="0" w:type="dxa"/>
-              <w:right w:w="150" w:type="dxa"/>
-            </w:tcMar>
-          </w:tcPr>
-          <w:p>
-            <w:pPr>
-              <w:spacing w:after="0" w:line="300" w:lineRule="atLeast"/>
-              <w:rPr>
-                <w:rFonts w:ascii="Consolas" w:eastAsia="Times New Roman" w:hAnsi="Consolas" w:cs="Segoe UI"/>
-                <w:b/>
-                <w:bCs/>
-                <w:color w:val="24292E"/>
-                <w:sz w:val="18"/>
-                <w:szCs w:val="18"/>
-              </w:rPr>
-            </w:pPr>
-            <w:r>
-              <w:rPr>
-                <w:rFonts w:ascii="Consolas" w:eastAsia="Times New Roman" w:hAnsi="Consolas" w:cs="Segoe UI"/>
-                <w:color w:val="24292E"/>
-                <w:sz w:val="18"/>
-                <w:szCs w:val="18"/>
-              </w:rPr>
-              <w:t>id INT PRIMARY KEY,</w:t>
-            </w:r>
-          </w:p>
-        </w:tc>
-      </w:tr>
-      <w:tr>
-        <w:trPr>
-          <w:tblCellSpacing w:w="15" w:type="dxa"/>
-        </w:trPr>
-        <w:tc>
-          <w:tcPr>
-            <w:tcW w:w="9300" w:type="dxa"/>
-            <w:shd w:val="clear" w:color="auto" w:fill="auto"/>
-            <w:tcMar>
-              <w:top w:w="0" w:type="dxa"/>
-              <w:left w:w="270" w:type="dxa"/>
-              <w:bottom w:w="0" w:type="dxa"/>
-              <w:right w:w="150" w:type="dxa"/>
-            </w:tcMar>
-          </w:tcPr>
-          <w:p>
-            <w:pPr>
-              <w:spacing w:after="0" w:line="300" w:lineRule="atLeast"/>
-              <w:rPr>
-                <w:rFonts w:ascii="Consolas" w:eastAsia="Times New Roman" w:hAnsi="Consolas" w:cs="Segoe UI"/>
-                <w:color w:val="24292E"/>
-                <w:sz w:val="18"/>
-                <w:szCs w:val="18"/>
-              </w:rPr>
-            </w:pPr>
-            <w:r>
-              <w:rPr>
-                <w:rFonts w:ascii="Consolas" w:eastAsia="Times New Roman" w:hAnsi="Consolas" w:cs="Segoe UI"/>
-                <w:color w:val="24292E"/>
-                <w:sz w:val="18"/>
-                <w:szCs w:val="18"/>
-              </w:rPr>
-              <w:t>name VARCHAR,</w:t>
-            </w:r>
-          </w:p>
-        </w:tc>
-      </w:tr>
-      <w:tr>
-        <w:trPr>
-          <w:tblCellSpacing w:w="15" w:type="dxa"/>
-        </w:trPr>
-        <w:tc>
-          <w:tcPr>
-            <w:tcW w:w="9300" w:type="dxa"/>
-            <w:shd w:val="clear" w:color="auto" w:fill="auto"/>
-            <w:tcMar>
-              <w:top w:w="0" w:type="dxa"/>
-              <w:left w:w="270" w:type="dxa"/>
-              <w:bottom w:w="0" w:type="dxa"/>
-              <w:right w:w="150" w:type="dxa"/>
-            </w:tcMar>
-          </w:tcPr>
-          <w:p>
-            <w:pPr>
-              <w:spacing w:after="0" w:line="300" w:lineRule="atLeast"/>
-              <w:rPr>
-                <w:rFonts w:ascii="Consolas" w:eastAsia="Times New Roman" w:hAnsi="Consolas" w:cs="Segoe UI"/>
-                <w:color w:val="24292E"/>
-                <w:sz w:val="18"/>
-                <w:szCs w:val="18"/>
-              </w:rPr>
-            </w:pPr>
-            <w:proofErr w:type="spellStart"/>
-            <w:r>
-              <w:rPr>
-                <w:rFonts w:ascii="Consolas" w:eastAsia="Times New Roman" w:hAnsi="Consolas" w:cs="Segoe UI"/>
-                <w:color w:val="24292E"/>
-                <w:sz w:val="18"/>
-                <w:szCs w:val="18"/>
-              </w:rPr>
-              <w:t>neighbourhood_group</w:t>
-            </w:r>
-            <w:proofErr w:type="spellEnd"/>
-            <w:r>
-              <w:rPr>
-                <w:rFonts w:ascii="Consolas" w:eastAsia="Times New Roman" w:hAnsi="Consolas" w:cs="Segoe UI"/>
-                <w:color w:val="24292E"/>
-                <w:sz w:val="18"/>
-                <w:szCs w:val="18"/>
-              </w:rPr>
-              <w:t xml:space="preserve"> VARCHAR,</w:t>
-            </w:r>
-          </w:p>
-        </w:tc>
-      </w:tr>
-      <w:tr>
-        <w:trPr>
-          <w:tblCellSpacing w:w="15" w:type="dxa"/>
-        </w:trPr>
-        <w:tc>
-          <w:tcPr>
-            <w:tcW w:w="9300" w:type="dxa"/>
-            <w:shd w:val="clear" w:color="auto" w:fill="auto"/>
-            <w:tcMar>
-              <w:top w:w="0" w:type="dxa"/>
-              <w:left w:w="270" w:type="dxa"/>
-              <w:bottom w:w="0" w:type="dxa"/>
-              <w:right w:w="150" w:type="dxa"/>
-            </w:tcMar>
-          </w:tcPr>
-          <w:p>
-            <w:pPr>
-              <w:spacing w:after="0" w:line="300" w:lineRule="atLeast"/>
-              <w:rPr>
-                <w:rFonts w:ascii="Consolas" w:eastAsia="Times New Roman" w:hAnsi="Consolas" w:cs="Segoe UI"/>
-                <w:color w:val="24292E"/>
-                <w:sz w:val="18"/>
-                <w:szCs w:val="18"/>
-              </w:rPr>
-            </w:pPr>
-            <w:proofErr w:type="spellStart"/>
-            <w:r>
-              <w:rPr>
-                <w:rFonts w:ascii="Consolas" w:eastAsia="Times New Roman" w:hAnsi="Consolas" w:cs="Segoe UI"/>
-                <w:color w:val="24292E"/>
-                <w:sz w:val="18"/>
-                <w:szCs w:val="18"/>
-              </w:rPr>
-              <w:t>neighbourhood</w:t>
-            </w:r>
-            <w:proofErr w:type="spellEnd"/>
-            <w:r>
-              <w:rPr>
-                <w:rFonts w:ascii="Consolas" w:eastAsia="Times New Roman" w:hAnsi="Consolas" w:cs="Segoe UI"/>
-                <w:color w:val="24292E"/>
-                <w:sz w:val="18"/>
-                <w:szCs w:val="18"/>
-              </w:rPr>
-              <w:t xml:space="preserve"> VARCHAR,</w:t>
-            </w:r>
-          </w:p>
-        </w:tc>
-      </w:tr>
-      <w:tr>
-        <w:trPr>
-          <w:tblCellSpacing w:w="15" w:type="dxa"/>
-        </w:trPr>
-        <w:tc>
-          <w:tcPr>
-            <w:tcW w:w="9300" w:type="dxa"/>
-            <w:shd w:val="clear" w:color="auto" w:fill="auto"/>
-            <w:tcMar>
-              <w:top w:w="0" w:type="dxa"/>
-              <w:left w:w="270" w:type="dxa"/>
-              <w:bottom w:w="0" w:type="dxa"/>
-              <w:right w:w="150" w:type="dxa"/>
-            </w:tcMar>
-          </w:tcPr>
-          <w:p>
-            <w:pPr>
-              <w:spacing w:after="0" w:line="300" w:lineRule="atLeast"/>
-              <w:rPr>
-                <w:rFonts w:ascii="Consolas" w:eastAsia="Times New Roman" w:hAnsi="Consolas" w:cs="Segoe UI"/>
-                <w:color w:val="24292E"/>
-                <w:sz w:val="18"/>
-                <w:szCs w:val="18"/>
-              </w:rPr>
-            </w:pPr>
-            <w:proofErr w:type="spellStart"/>
-            <w:r>
-              <w:rPr>
-                <w:rFonts w:ascii="Consolas" w:eastAsia="Times New Roman" w:hAnsi="Consolas" w:cs="Segoe UI"/>
-                <w:color w:val="24292E"/>
-                <w:sz w:val="18"/>
-                <w:szCs w:val="18"/>
-              </w:rPr>
-              <w:t>room_type</w:t>
-            </w:r>
-            <w:proofErr w:type="spellEnd"/>
-            <w:r>
-              <w:rPr>
-                <w:rFonts w:ascii="Consolas" w:eastAsia="Times New Roman" w:hAnsi="Consolas" w:cs="Segoe UI"/>
-                <w:color w:val="24292E"/>
-                <w:sz w:val="18"/>
-                <w:szCs w:val="18"/>
-              </w:rPr>
-              <w:t xml:space="preserve"> VARCHAR,</w:t>
-            </w:r>
-          </w:p>
-        </w:tc>
-      </w:tr>
-      <w:tr>
-        <w:trPr>
-          <w:tblCellSpacing w:w="15" w:type="dxa"/>
-        </w:trPr>
-        <w:tc>
-          <w:tcPr>
-            <w:tcW w:w="9300" w:type="dxa"/>
-            <w:shd w:val="clear" w:color="auto" w:fill="auto"/>
-            <w:tcMar>
-              <w:top w:w="0" w:type="dxa"/>
-              <w:left w:w="270" w:type="dxa"/>
-              <w:bottom w:w="0" w:type="dxa"/>
-              <w:right w:w="150" w:type="dxa"/>
-            </w:tcMar>
-          </w:tcPr>
-          <w:p>
-            <w:pPr>
-              <w:spacing w:after="0" w:line="300" w:lineRule="atLeast"/>
-              <w:rPr>
-                <w:rFonts w:ascii="Consolas" w:eastAsia="Times New Roman" w:hAnsi="Consolas" w:cs="Segoe UI"/>
-                <w:color w:val="24292E"/>
-                <w:sz w:val="18"/>
-                <w:szCs w:val="18"/>
-              </w:rPr>
-            </w:pPr>
-            <w:r>
-              <w:rPr>
-                <w:rFonts w:ascii="Consolas" w:eastAsia="Times New Roman" w:hAnsi="Consolas" w:cs="Segoe UI"/>
-                <w:color w:val="24292E"/>
-                <w:sz w:val="18"/>
-                <w:szCs w:val="18"/>
-              </w:rPr>
-              <w:t>p1 NUMERIC,</w:t>
-            </w:r>
-          </w:p>
-        </w:tc>
-      </w:tr>
-      <w:tr>
-        <w:trPr>
-          <w:tblCellSpacing w:w="15" w:type="dxa"/>
-        </w:trPr>
-        <w:tc>
-          <w:tcPr>
-            <w:tcW w:w="9300" w:type="dxa"/>
-            <w:shd w:val="clear" w:color="auto" w:fill="auto"/>
-            <w:tcMar>
-              <w:top w:w="0" w:type="dxa"/>
-              <w:left w:w="270" w:type="dxa"/>
-              <w:bottom w:w="0" w:type="dxa"/>
-              <w:right w:w="150" w:type="dxa"/>
-            </w:tcMar>
-          </w:tcPr>
-          <w:p>
-            <w:pPr>
-              <w:spacing w:after="0" w:line="300" w:lineRule="atLeast"/>
-              <w:rPr>
-                <w:rFonts w:ascii="Consolas" w:eastAsia="Times New Roman" w:hAnsi="Consolas" w:cs="Segoe UI"/>
-                <w:color w:val="24292E"/>
-                <w:sz w:val="18"/>
-                <w:szCs w:val="18"/>
-              </w:rPr>
-            </w:pPr>
-            <w:r>
-              <w:rPr>
-                <w:rFonts w:ascii="Consolas" w:eastAsia="Times New Roman" w:hAnsi="Consolas" w:cs="Segoe UI"/>
-                <w:color w:val="24292E"/>
-                <w:sz w:val="18"/>
-                <w:szCs w:val="18"/>
-              </w:rPr>
-              <w:t>p2 NUMERIC,</w:t>
-            </w:r>
-          </w:p>
-        </w:tc>
-      </w:tr>
-      <w:tr>
-        <w:trPr>
-          <w:tblCellSpacing w:w="15" w:type="dxa"/>
-        </w:trPr>
-        <w:tc>
-          <w:tcPr>
-            <w:tcW w:w="9300" w:type="dxa"/>
-            <w:shd w:val="clear" w:color="auto" w:fill="auto"/>
-            <w:tcMar>
-              <w:top w:w="0" w:type="dxa"/>
-              <w:left w:w="270" w:type="dxa"/>
-              <w:bottom w:w="0" w:type="dxa"/>
-              <w:right w:w="150" w:type="dxa"/>
-            </w:tcMar>
-          </w:tcPr>
-          <w:p>
-            <w:pPr>
-              <w:spacing w:after="0" w:line="300" w:lineRule="atLeast"/>
-              <w:rPr>
-                <w:rFonts w:ascii="Consolas" w:eastAsia="Times New Roman" w:hAnsi="Consolas" w:cs="Segoe UI"/>
-                <w:color w:val="24292E"/>
-                <w:sz w:val="18"/>
-                <w:szCs w:val="18"/>
-              </w:rPr>
-            </w:pPr>
-            <w:r>
-              <w:rPr>
-                <w:rFonts w:ascii="Consolas" w:eastAsia="Times New Roman" w:hAnsi="Consolas" w:cs="Segoe UI"/>
-                <w:color w:val="24292E"/>
-                <w:sz w:val="18"/>
-                <w:szCs w:val="18"/>
-              </w:rPr>
               <w:t>p3 NUMERIC,</w:t>
             </w:r>
           </w:p>
@@ -4209,7 +4097,6 @@
                 <w:sz w:val="18"/>
                 <w:szCs w:val="18"/>
               </w:rPr>
-              <w:lastRenderedPageBreak/>
               <w:t>listings_count2 NUMERIC,</w:t>
             </w:r>
           </w:p>
@@ -4505,6 +4392,7 @@
               <w:rPr>
                 <w:noProof/>
               </w:rPr>
+              <w:lastRenderedPageBreak/>
               <w:drawing>
                 <wp:anchor distT="0" distB="0" distL="114300" distR="114300" simplePos="0" relativeHeight="251658240" behindDoc="1" locked="0" layoutInCell="1" allowOverlap="1" wp14:anchorId="730FDDC2" wp14:editId="0FF775B1">
                   <wp:simplePos x="0" y="0"/>
@@ -4908,7 +4796,6 @@
         <w:rPr>
           <w:noProof/>
         </w:rPr>
-        <w:lastRenderedPageBreak/>
         <w:drawing>
           <wp:inline distT="0" distB="0" distL="0" distR="0" wp14:anchorId="7B8BD845" wp14:editId="06754D46">
             <wp:extent cx="4524375" cy="2439585"/>

</xml_diff>